<commit_message>
modified final report template.docx
</commit_message>
<xml_diff>
--- a/Pollens_Profilling_documents/Final Report Template.docx
+++ b/Pollens_Profilling_documents/Final Report Template.docx
@@ -902,13 +902,7 @@
         <w:t xml:space="preserve">       </w:t>
       </w:r>
       <w:r>
-        <w:t>https://github.com/EduriMaryJones/Pollen-sProfiling_Project.git</w:t>
-      </w:r>
-      <w:r>
-        <w:rPr>
-          <w:rFonts w:ascii="Arial" w:eastAsia="Arial" w:hAnsi="Arial" w:cs="Arial"/>
-        </w:rPr>
-        <w:t xml:space="preserve"> </w:t>
+        <w:t>https://github.com/EduriMaryJones/Pollen-s-Profiling-Automated-Classification-of-Pollen-Grains.git</w:t>
       </w:r>
     </w:p>
     <w:sectPr>

</xml_diff>